<commit_message>
Added competed and defended lab4
</commit_message>
<xml_diff>
--- a/lab4-17.12.20/инф_сис_и_бд_лаб4_отчёт.docx
+++ b/lab4-17.12.20/инф_сис_и_бд_лаб4_отчёт.docx
@@ -366,15 +366,7 @@
         </w:numPr>
       </w:pPr>
       <w:r>
-        <w:t xml:space="preserve">какие </w:t>
-      </w:r>
-      <w:proofErr w:type="spellStart"/>
-      <w:r>
-        <w:t>денормализации</w:t>
-      </w:r>
-      <w:proofErr w:type="spellEnd"/>
-      <w:r>
-        <w:t xml:space="preserve"> будут полезны для вашей схемы? Приведите подробное описание</w:t>
+        <w:t>какие денормализации будут полезны для вашей схемы? Приведите подробное описание</w:t>
       </w:r>
       <w:r>
         <w:t>.</w:t>
@@ -390,28 +382,15 @@
     </w:p>
     <w:p>
       <w:r>
-        <w:t xml:space="preserve">С полминуты </w:t>
-      </w:r>
-      <w:proofErr w:type="spellStart"/>
-      <w:r>
-        <w:t>Боумен</w:t>
-      </w:r>
-      <w:proofErr w:type="spellEnd"/>
-      <w:r>
-        <w:t xml:space="preserve"> и Пул молча изучали экран. Это изображение передавала на пульт управления длиннофокусная телевизионная камера, укрепленная на ободе большой параболической антенны. Перекрестье, наложенное центром на изображение Земли, указывало, что антенна ориентирована точно. Ведь если узкий карандашик луча не был бы наведен точно на Землю, они не смогли бы ни передавать, ни принимать передач. Сигналы, посланные в обоих направлениях, не попадали бы на антенны и улетали бы, унося с собой нераскрытыми слова и образы сквозь всю Солнечную систему в бескрайнюю пустоту, простирающуюся за ней. Если бы они и были когда-нибудь приняты, то лишь через столетия - и, конечно, не землянами...</w:t>
+        <w:t>С полминуты Боумен и Пул молча изучали экран. Это изображение передавала на пульт управления длиннофокусная телевизионная камера, укрепленная на ободе большой параболической антенны. Перекрестье, наложенное центром на изображение Земли, указывало, что антенна ориентирована точно. Ведь если узкий карандашик луча не был бы наведен точно на Землю, они не смогли бы ни передавать, ни принимать передач. Сигналы, посланные в обоих направлениях, не попадали бы на антенны и улетали бы, унося с собой нераскрытыми слова и образы сквозь всю Солнечную систему в бескрайнюю пустоту, простирающуюся за ней. Если бы они и были когда-нибудь приняты, то лишь через столетия - и, конечно, не землянами...</w:t>
       </w:r>
     </w:p>
     <w:p>
       <w:pPr>
         <w:pStyle w:val="1"/>
       </w:pPr>
-      <w:proofErr w:type="spellStart"/>
-      <w:r>
-        <w:t>Даталогическая</w:t>
-      </w:r>
-      <w:proofErr w:type="spellEnd"/>
-      <w:r>
-        <w:t xml:space="preserve"> модель</w:t>
+      <w:r>
+        <w:t>Даталогическая модель</w:t>
       </w:r>
     </w:p>
     <w:p>
@@ -462,13 +441,830 @@
       </w:pPr>
       <w:r>
         <w:lastRenderedPageBreak/>
+        <w:t>Выполнение</w:t>
+      </w:r>
+    </w:p>
+    <w:p>
+      <w:pPr>
+        <w:rPr>
+          <w:b/>
+          <w:bCs/>
+        </w:rPr>
+      </w:pPr>
+      <w:r>
+        <w:rPr>
+          <w:b/>
+          <w:bCs/>
+        </w:rPr>
+        <w:t>О</w:t>
+      </w:r>
+      <w:r>
+        <w:rPr>
+          <w:b/>
+          <w:bCs/>
+        </w:rPr>
+        <w:t>пишите функциональные зависимости для отношений полученной схемы (минимальное множество)</w:t>
+      </w:r>
+    </w:p>
+    <w:tbl>
+      <w:tblPr>
+        <w:tblStyle w:val="ab"/>
+        <w:tblW w:w="0" w:type="auto"/>
+        <w:tblLook w:val="04A0" w:firstRow="1" w:lastRow="0" w:firstColumn="1" w:lastColumn="0" w:noHBand="0" w:noVBand="1"/>
+      </w:tblPr>
+      <w:tblGrid>
+        <w:gridCol w:w="2405"/>
+        <w:gridCol w:w="6940"/>
+      </w:tblGrid>
+      <w:tr>
+        <w:tc>
+          <w:tcPr>
+            <w:tcW w:w="2405" w:type="dxa"/>
+          </w:tcPr>
+          <w:p>
+            <w:pPr>
+              <w:rPr>
+                <w:lang w:val="en-US"/>
+              </w:rPr>
+            </w:pPr>
+            <w:r>
+              <w:rPr>
+                <w:lang w:val="en-US"/>
+              </w:rPr>
+              <w:t>transmission</w:t>
+            </w:r>
+          </w:p>
+        </w:tc>
+        <w:tc>
+          <w:tcPr>
+            <w:tcW w:w="6940" w:type="dxa"/>
+          </w:tcPr>
+          <w:p>
+            <w:r>
+              <w:t>ассоциативная сущность</w:t>
+            </w:r>
+          </w:p>
+        </w:tc>
+      </w:tr>
+      <w:tr>
+        <w:tc>
+          <w:tcPr>
+            <w:tcW w:w="2405" w:type="dxa"/>
+          </w:tcPr>
+          <w:p>
+            <w:pPr>
+              <w:rPr>
+                <w:lang w:val="en-US"/>
+              </w:rPr>
+            </w:pPr>
+            <w:r>
+              <w:rPr>
+                <w:lang w:val="en-US"/>
+              </w:rPr>
+              <w:t>antenna</w:t>
+            </w:r>
+          </w:p>
+        </w:tc>
+        <w:tc>
+          <w:tcPr>
+            <w:tcW w:w="6940" w:type="dxa"/>
+          </w:tcPr>
+          <w:p>
+            <w:pPr>
+              <w:rPr>
+                <w:lang w:val="en-US"/>
+              </w:rPr>
+            </w:pPr>
+            <w:r>
+              <w:rPr>
+                <w:lang w:val="en-US"/>
+              </w:rPr>
+              <w:t>antenna</w:t>
+            </w:r>
+            <w:r>
+              <w:rPr>
+                <w:lang w:val="en-US"/>
+              </w:rPr>
+              <w:t xml:space="preserve">Id </w:t>
+            </w:r>
+            <w:r>
+              <w:t>→</w:t>
+            </w:r>
+            <w:r>
+              <w:rPr>
+                <w:lang w:val="en-US"/>
+              </w:rPr>
+              <w:t xml:space="preserve"> name</w:t>
+            </w:r>
+          </w:p>
+          <w:p>
+            <w:pPr>
+              <w:rPr>
+                <w:lang w:val="en-US"/>
+              </w:rPr>
+            </w:pPr>
+            <w:r>
+              <w:rPr>
+                <w:lang w:val="en-US"/>
+              </w:rPr>
+              <w:t xml:space="preserve">antennaId </w:t>
+            </w:r>
+            <w:r>
+              <w:t>→</w:t>
+            </w:r>
+            <w:r>
+              <w:rPr>
+                <w:lang w:val="en-US"/>
+              </w:rPr>
+              <w:t xml:space="preserve"> planetId</w:t>
+            </w:r>
+          </w:p>
+        </w:tc>
+      </w:tr>
+      <w:tr>
+        <w:tc>
+          <w:tcPr>
+            <w:tcW w:w="2405" w:type="dxa"/>
+          </w:tcPr>
+          <w:p>
+            <w:pPr>
+              <w:rPr>
+                <w:lang w:val="en-US"/>
+              </w:rPr>
+            </w:pPr>
+            <w:r>
+              <w:rPr>
+                <w:lang w:val="en-US"/>
+              </w:rPr>
+              <w:t>planetary_system</w:t>
+            </w:r>
+          </w:p>
+        </w:tc>
+        <w:tc>
+          <w:tcPr>
+            <w:tcW w:w="6940" w:type="dxa"/>
+          </w:tcPr>
+          <w:p>
+            <w:pPr>
+              <w:rPr>
+                <w:lang w:val="en-US"/>
+              </w:rPr>
+            </w:pPr>
+            <w:r>
+              <w:rPr>
+                <w:lang w:val="en-US"/>
+              </w:rPr>
+              <w:t xml:space="preserve">ssId </w:t>
+            </w:r>
+            <w:r>
+              <w:t>→</w:t>
+            </w:r>
+            <w:r>
+              <w:rPr>
+                <w:lang w:val="en-US"/>
+              </w:rPr>
+              <w:t xml:space="preserve"> name</w:t>
+            </w:r>
+          </w:p>
+        </w:tc>
+      </w:tr>
+      <w:tr>
+        <w:tc>
+          <w:tcPr>
+            <w:tcW w:w="2405" w:type="dxa"/>
+          </w:tcPr>
+          <w:p>
+            <w:pPr>
+              <w:rPr>
+                <w:lang w:val="en-US"/>
+              </w:rPr>
+            </w:pPr>
+            <w:r>
+              <w:rPr>
+                <w:lang w:val="en-US"/>
+              </w:rPr>
+              <w:t>message</w:t>
+            </w:r>
+          </w:p>
+        </w:tc>
+        <w:tc>
+          <w:tcPr>
+            <w:tcW w:w="6940" w:type="dxa"/>
+          </w:tcPr>
+          <w:p>
+            <w:pPr>
+              <w:rPr>
+                <w:lang w:val="en-US"/>
+              </w:rPr>
+            </w:pPr>
+            <w:r>
+              <w:rPr>
+                <w:lang w:val="en-US"/>
+              </w:rPr>
+              <w:t xml:space="preserve">messageId </w:t>
+            </w:r>
+            <w:r>
+              <w:t>→</w:t>
+            </w:r>
+            <w:r>
+              <w:rPr>
+                <w:lang w:val="en-US"/>
+              </w:rPr>
+              <w:t xml:space="preserve"> date</w:t>
+            </w:r>
+          </w:p>
+          <w:p>
+            <w:pPr>
+              <w:rPr>
+                <w:lang w:val="en-US"/>
+              </w:rPr>
+            </w:pPr>
+            <w:r>
+              <w:rPr>
+                <w:lang w:val="en-US"/>
+              </w:rPr>
+              <w:t xml:space="preserve">messageId </w:t>
+            </w:r>
+            <w:r>
+              <w:t>→</w:t>
+            </w:r>
+            <w:r>
+              <w:rPr>
+                <w:lang w:val="en-US"/>
+              </w:rPr>
+              <w:t xml:space="preserve"> data</w:t>
+            </w:r>
+          </w:p>
+          <w:p>
+            <w:pPr>
+              <w:rPr>
+                <w:lang w:val="en-US"/>
+              </w:rPr>
+            </w:pPr>
+            <w:r>
+              <w:rPr>
+                <w:lang w:val="en-US"/>
+              </w:rPr>
+              <w:t xml:space="preserve">senderId </w:t>
+            </w:r>
+            <w:r>
+              <w:t>→</w:t>
+            </w:r>
+            <w:r>
+              <w:rPr>
+                <w:lang w:val="en-US"/>
+              </w:rPr>
+              <w:t xml:space="preserve"> message</w:t>
+            </w:r>
+          </w:p>
+        </w:tc>
+      </w:tr>
+      <w:tr>
+        <w:tc>
+          <w:tcPr>
+            <w:tcW w:w="2405" w:type="dxa"/>
+          </w:tcPr>
+          <w:p>
+            <w:pPr>
+              <w:rPr>
+                <w:lang w:val="en-US"/>
+              </w:rPr>
+            </w:pPr>
+            <w:r>
+              <w:rPr>
+                <w:lang w:val="en-US"/>
+              </w:rPr>
+              <w:t>creature</w:t>
+            </w:r>
+          </w:p>
+        </w:tc>
+        <w:tc>
+          <w:tcPr>
+            <w:tcW w:w="6940" w:type="dxa"/>
+          </w:tcPr>
+          <w:p>
+            <w:pPr>
+              <w:rPr>
+                <w:lang w:val="en-US"/>
+              </w:rPr>
+            </w:pPr>
+            <w:r>
+              <w:rPr>
+                <w:lang w:val="en-US"/>
+              </w:rPr>
+              <w:t xml:space="preserve">creatureId </w:t>
+            </w:r>
+            <w:r>
+              <w:t>→</w:t>
+            </w:r>
+            <w:r>
+              <w:rPr>
+                <w:lang w:val="en-US"/>
+              </w:rPr>
+              <w:t xml:space="preserve"> name</w:t>
+            </w:r>
+          </w:p>
+          <w:p>
+            <w:pPr>
+              <w:rPr>
+                <w:lang w:val="en-US"/>
+              </w:rPr>
+            </w:pPr>
+            <w:r>
+              <w:rPr>
+                <w:lang w:val="en-US"/>
+              </w:rPr>
+              <w:t xml:space="preserve">creatureId </w:t>
+            </w:r>
+            <w:r>
+              <w:t>→</w:t>
+            </w:r>
+            <w:r>
+              <w:rPr>
+                <w:lang w:val="en-US"/>
+              </w:rPr>
+              <w:t xml:space="preserve"> class</w:t>
+            </w:r>
+          </w:p>
+          <w:p>
+            <w:pPr>
+              <w:rPr>
+                <w:lang w:val="en-US"/>
+              </w:rPr>
+            </w:pPr>
+            <w:r>
+              <w:rPr>
+                <w:lang w:val="en-US"/>
+              </w:rPr>
+              <w:t xml:space="preserve">creatureId </w:t>
+            </w:r>
+            <w:r>
+              <w:t>→</w:t>
+            </w:r>
+            <w:r>
+              <w:rPr>
+                <w:lang w:val="en-US"/>
+              </w:rPr>
+              <w:t xml:space="preserve"> planetOfOrigin</w:t>
+            </w:r>
+          </w:p>
+        </w:tc>
+      </w:tr>
+      <w:tr>
+        <w:tc>
+          <w:tcPr>
+            <w:tcW w:w="2405" w:type="dxa"/>
+          </w:tcPr>
+          <w:p>
+            <w:pPr>
+              <w:rPr>
+                <w:lang w:val="en-US"/>
+              </w:rPr>
+            </w:pPr>
+            <w:r>
+              <w:rPr>
+                <w:lang w:val="en-US"/>
+              </w:rPr>
+              <w:t>p</w:t>
+            </w:r>
+            <w:r>
+              <w:rPr>
+                <w:lang w:val="en-US"/>
+              </w:rPr>
+              <w:t>lanet</w:t>
+            </w:r>
+          </w:p>
+        </w:tc>
+        <w:tc>
+          <w:tcPr>
+            <w:tcW w:w="6940" w:type="dxa"/>
+          </w:tcPr>
+          <w:p>
+            <w:pPr>
+              <w:rPr>
+                <w:lang w:val="en-US"/>
+              </w:rPr>
+            </w:pPr>
+            <w:r>
+              <w:rPr>
+                <w:lang w:val="en-US"/>
+              </w:rPr>
+              <w:t xml:space="preserve">planetId </w:t>
+            </w:r>
+            <w:r>
+              <w:t>→</w:t>
+            </w:r>
+            <w:r>
+              <w:rPr>
+                <w:lang w:val="en-US"/>
+              </w:rPr>
+              <w:t xml:space="preserve"> name</w:t>
+            </w:r>
+          </w:p>
+          <w:p>
+            <w:pPr>
+              <w:rPr>
+                <w:lang w:val="en-US"/>
+              </w:rPr>
+            </w:pPr>
+            <w:r>
+              <w:rPr>
+                <w:lang w:val="en-US"/>
+              </w:rPr>
+              <w:t xml:space="preserve">planetId </w:t>
+            </w:r>
+            <w:r>
+              <w:t>→</w:t>
+            </w:r>
+            <w:r>
+              <w:rPr>
+                <w:lang w:val="en-US"/>
+              </w:rPr>
+              <w:t xml:space="preserve"> planetarySystemId</w:t>
+            </w:r>
+          </w:p>
+          <w:p>
+            <w:pPr>
+              <w:rPr>
+                <w:lang w:val="en-US"/>
+              </w:rPr>
+            </w:pPr>
+            <w:r>
+              <w:rPr>
+                <w:lang w:val="en-US"/>
+              </w:rPr>
+              <w:t xml:space="preserve">planetId </w:t>
+            </w:r>
+            <w:r>
+              <w:t>→</w:t>
+            </w:r>
+            <w:r>
+              <w:rPr>
+                <w:lang w:val="en-US"/>
+              </w:rPr>
+              <w:t xml:space="preserve"> isSun</w:t>
+            </w:r>
+          </w:p>
+          <w:p>
+            <w:pPr>
+              <w:rPr>
+                <w:lang w:val="en-US"/>
+              </w:rPr>
+            </w:pPr>
+            <w:r>
+              <w:rPr>
+                <w:lang w:val="en-US"/>
+              </w:rPr>
+              <w:t xml:space="preserve">planetId </w:t>
+            </w:r>
+            <w:r>
+              <w:t>→</w:t>
+            </w:r>
+            <w:r>
+              <w:rPr>
+                <w:lang w:val="en-US"/>
+              </w:rPr>
+              <w:t xml:space="preserve"> thereIsLife</w:t>
+            </w:r>
+          </w:p>
+        </w:tc>
+      </w:tr>
+    </w:tbl>
+    <w:p/>
+    <w:p>
+      <w:pPr>
+        <w:rPr>
+          <w:b/>
+          <w:bCs/>
+        </w:rPr>
+      </w:pPr>
+      <w:r>
+        <w:rPr>
+          <w:b/>
+          <w:bCs/>
+        </w:rPr>
+        <w:t>П</w:t>
+      </w:r>
+      <w:r>
+        <w:rPr>
+          <w:b/>
+          <w:bCs/>
+        </w:rPr>
+        <w:t>риведите отношения в 3NF (как минимум). Постройте схему на основе полученных отношений</w:t>
+      </w:r>
+    </w:p>
+    <w:p>
+      <w:r>
+        <w:t>Модель уже соответствует 1</w:t>
+      </w:r>
+      <w:r>
+        <w:rPr>
+          <w:lang w:val="en-US"/>
+        </w:rPr>
+        <w:t>NF</w:t>
+      </w:r>
+      <w:r>
+        <w:t xml:space="preserve">, т.к. на пересечении каждой строки и столбца строго одно значение. Из таблицы выше видно, что </w:t>
+      </w:r>
+      <w:r>
+        <w:t>2</w:t>
+      </w:r>
+      <w:r>
+        <w:rPr>
+          <w:lang w:val="en-US"/>
+        </w:rPr>
+        <w:t>NF</w:t>
+      </w:r>
+      <w:r>
+        <w:t xml:space="preserve"> </w:t>
+      </w:r>
+      <w:r>
+        <w:t>соблюдена, т.к. не ключевые атрибуты зависят только от ключевых.</w:t>
+      </w:r>
+      <w:r>
+        <w:t xml:space="preserve"> А вот для приведения к 3-ей форме необходимо добавить таблицу для связи между планетами и их планетарными системами.</w:t>
+      </w:r>
+    </w:p>
+    <w:p>
+      <w:pPr>
+        <w:jc w:val="center"/>
+      </w:pPr>
+      <w:r>
+        <w:rPr>
+          <w:noProof/>
+        </w:rPr>
+        <w:drawing>
+          <wp:inline distT="0" distB="0" distL="0" distR="0" wp14:anchorId="695D9252" wp14:editId="3EC61289">
+            <wp:extent cx="5080000" cy="2847624"/>
+            <wp:effectExtent l="0" t="0" r="6350" b="0"/>
+            <wp:docPr id="2" name="Рисунок 2"/>
+            <wp:cNvGraphicFramePr>
+              <a:graphicFrameLocks xmlns:a="http://schemas.openxmlformats.org/drawingml/2006/main" noChangeAspect="1"/>
+            </wp:cNvGraphicFramePr>
+            <a:graphic xmlns:a="http://schemas.openxmlformats.org/drawingml/2006/main">
+              <a:graphicData uri="http://schemas.openxmlformats.org/drawingml/2006/picture">
+                <pic:pic xmlns:pic="http://schemas.openxmlformats.org/drawingml/2006/picture">
+                  <pic:nvPicPr>
+                    <pic:cNvPr id="0" name="Picture 1"/>
+                    <pic:cNvPicPr>
+                      <a:picLocks noChangeAspect="1" noChangeArrowheads="1"/>
+                    </pic:cNvPicPr>
+                  </pic:nvPicPr>
+                  <pic:blipFill>
+                    <a:blip r:embed="rId10">
+                      <a:extLst>
+                        <a:ext uri="{28A0092B-C50C-407E-A947-70E740481C1C}">
+                          <a14:useLocalDpi xmlns:a14="http://schemas.microsoft.com/office/drawing/2010/main" val="0"/>
+                        </a:ext>
+                      </a:extLst>
+                    </a:blip>
+                    <a:srcRect/>
+                    <a:stretch>
+                      <a:fillRect/>
+                    </a:stretch>
+                  </pic:blipFill>
+                  <pic:spPr bwMode="auto">
+                    <a:xfrm>
+                      <a:off x="0" y="0"/>
+                      <a:ext cx="5094723" cy="2855877"/>
+                    </a:xfrm>
+                    <a:prstGeom prst="rect">
+                      <a:avLst/>
+                    </a:prstGeom>
+                    <a:noFill/>
+                    <a:ln>
+                      <a:noFill/>
+                    </a:ln>
+                  </pic:spPr>
+                </pic:pic>
+              </a:graphicData>
+            </a:graphic>
+          </wp:inline>
+        </w:drawing>
+      </w:r>
+    </w:p>
+    <w:p>
+      <w:pPr>
+        <w:rPr>
+          <w:b/>
+          <w:bCs/>
+        </w:rPr>
+      </w:pPr>
+      <w:r>
+        <w:rPr>
+          <w:b/>
+          <w:bCs/>
+        </w:rPr>
+        <w:t>О</w:t>
+      </w:r>
+      <w:r>
+        <w:rPr>
+          <w:b/>
+          <w:bCs/>
+        </w:rPr>
+        <w:t>пишите изменения в функциональных зависимостях, произошедшие после преобразования в 3NF</w:t>
+      </w:r>
+    </w:p>
+    <w:p>
+      <w:r>
+        <w:t>В новой</w:t>
+      </w:r>
+      <w:r>
+        <w:t xml:space="preserve"> реализации, сущности </w:t>
+      </w:r>
+      <w:r>
+        <w:rPr>
+          <w:rFonts w:ascii="Fira Code" w:hAnsi="Fira Code"/>
+          <w:sz w:val="20"/>
+          <w:szCs w:val="18"/>
+          <w:lang w:val="en-US"/>
+        </w:rPr>
+        <w:t>planetary</w:t>
+      </w:r>
+      <w:r>
+        <w:rPr>
+          <w:rFonts w:ascii="Fira Code" w:hAnsi="Fira Code"/>
+          <w:sz w:val="20"/>
+          <w:szCs w:val="18"/>
+        </w:rPr>
+        <w:t>_</w:t>
+      </w:r>
+      <w:r>
+        <w:rPr>
+          <w:rFonts w:ascii="Fira Code" w:hAnsi="Fira Code"/>
+          <w:sz w:val="20"/>
+          <w:szCs w:val="18"/>
+          <w:lang w:val="en-US"/>
+        </w:rPr>
+        <w:t>system</w:t>
+      </w:r>
+      <w:r>
+        <w:t xml:space="preserve"> </w:t>
+      </w:r>
+      <w:r>
+        <w:t xml:space="preserve">и </w:t>
+      </w:r>
+      <w:r>
+        <w:rPr>
+          <w:rFonts w:ascii="Fira Code" w:hAnsi="Fira Code"/>
+          <w:sz w:val="20"/>
+          <w:szCs w:val="18"/>
+          <w:lang w:val="en-US"/>
+        </w:rPr>
+        <w:t>planet</w:t>
+      </w:r>
+      <w:r>
+        <w:rPr>
+          <w:sz w:val="20"/>
+          <w:szCs w:val="18"/>
+        </w:rPr>
+        <w:t xml:space="preserve"> </w:t>
+      </w:r>
+      <w:r>
+        <w:t>не являются явно зависимы.</w:t>
+      </w:r>
+      <w:r>
+        <w:t xml:space="preserve"> </w:t>
+      </w:r>
+    </w:p>
+    <w:p>
+      <w:pPr>
+        <w:rPr>
+          <w:b/>
+          <w:bCs/>
+        </w:rPr>
+      </w:pPr>
+      <w:r>
+        <w:rPr>
+          <w:b/>
+          <w:bCs/>
+        </w:rPr>
+        <w:lastRenderedPageBreak/>
+        <w:t>П</w:t>
+      </w:r>
+      <w:r>
+        <w:rPr>
+          <w:b/>
+          <w:bCs/>
+        </w:rPr>
+        <w:t>реобразуйте отношения в BCNF. Докажите, что полученные отношения представлены в BCNF</w:t>
+      </w:r>
+    </w:p>
+    <w:p>
+      <w:r>
+        <w:t>Теперь каждый атрибут таблицы потенциально может стать ключом,</w:t>
+      </w:r>
+      <w:r>
+        <w:t xml:space="preserve"> так как для всех атрибутов выполняется только отношение </w:t>
+      </w:r>
+      <w:r>
+        <w:rPr>
+          <w:lang w:val="en-US"/>
+        </w:rPr>
+        <w:t>A</w:t>
+      </w:r>
+      <w:r>
+        <w:rPr>
+          <w:vertAlign w:val="subscript"/>
+        </w:rPr>
+        <w:t>1</w:t>
+      </w:r>
+      <w:r>
+        <w:t xml:space="preserve"> </w:t>
+      </w:r>
+      <w:r>
+        <w:rPr>
+          <w:rFonts w:hint="eastAsia"/>
+        </w:rPr>
+        <w:t>→</w:t>
+      </w:r>
+      <w:r>
+        <w:rPr>
+          <w:rFonts w:hint="eastAsia"/>
+        </w:rPr>
+        <w:t xml:space="preserve"> </w:t>
+      </w:r>
+      <w:r>
+        <w:rPr>
+          <w:lang w:val="en-US"/>
+        </w:rPr>
+        <w:t>A</w:t>
+      </w:r>
+      <w:r>
+        <w:rPr>
+          <w:vertAlign w:val="subscript"/>
+        </w:rPr>
+        <w:t>2</w:t>
+      </w:r>
+      <w:r>
+        <w:t>.</w:t>
+      </w:r>
+    </w:p>
+    <w:p>
+      <w:pPr>
+        <w:rPr>
+          <w:b/>
+          <w:bCs/>
+        </w:rPr>
+      </w:pPr>
+      <w:r>
+        <w:rPr>
+          <w:b/>
+          <w:bCs/>
+        </w:rPr>
+        <w:t>К</w:t>
+      </w:r>
+      <w:r>
+        <w:rPr>
+          <w:b/>
+          <w:bCs/>
+        </w:rPr>
+        <w:t>акие денормализации будут полезны для вашей схемы? Приведите подробное описание</w:t>
+      </w:r>
+    </w:p>
+    <w:p>
+      <w:r>
+        <w:t xml:space="preserve">По-моему мнению, существовавшая изначально </w:t>
+      </w:r>
+      <w:r>
+        <w:t>денормализация</w:t>
+      </w:r>
+      <w:r>
+        <w:t xml:space="preserve"> способствовала лучшему понимаю схемы и уменьшало зацепление между таблицами.</w:t>
+      </w:r>
+      <w:r>
+        <w:t xml:space="preserve"> Да, в таком случае, модель будет существовать в </w:t>
+      </w:r>
+      <w:r>
+        <w:t>2</w:t>
+      </w:r>
+      <w:r>
+        <w:rPr>
+          <w:lang w:val="en-US"/>
+        </w:rPr>
+        <w:t>NF</w:t>
+      </w:r>
+      <w:r>
+        <w:t>, но это необходимое зло.</w:t>
+      </w:r>
+    </w:p>
+    <w:p>
+      <w:pPr>
+        <w:pStyle w:val="1"/>
+      </w:pPr>
+      <w:r>
         <w:t>Вывод</w:t>
+      </w:r>
+    </w:p>
+    <w:p>
+      <w:r>
+        <w:t>Нормализация таблицы полезное занятие для улучшения обеспечения целостности, уменьшения дублирования данных. Но, как и с множеством других вещей в нашей жизни, излишнее увлечение может привести уже к увеличению дублирования данных, сильно усложнить модель, понизит производительность при обращениях, из-за большого количество операции объединения таблиц. К примеру, в курсовой работе, я намеренно оставил некоторые денормализации, ввиду низкого использования и концептуального значения некоторых полей.</w:t>
       </w:r>
     </w:p>
     <w:p/>
     <w:sectPr>
-      <w:footerReference w:type="default" r:id="rId10"/>
-      <w:footerReference w:type="first" r:id="rId11"/>
+      <w:footerReference w:type="default" r:id="rId11"/>
+      <w:footerReference w:type="first" r:id="rId12"/>
       <w:pgSz w:w="11906" w:h="16838"/>
       <w:pgMar w:top="1134" w:right="850" w:bottom="1134" w:left="1701" w:header="708" w:footer="708" w:gutter="0"/>
       <w:cols w:space="708"/>
@@ -2437,6 +3233,25 @@
       <w:shd w:val="clear" w:color="auto" w:fill="E1DFDD"/>
     </w:rPr>
   </w:style>
+  <w:style w:type="table" w:styleId="ab">
+    <w:name w:val="Table Grid"/>
+    <w:basedOn w:val="a1"/>
+    <w:uiPriority w:val="39"/>
+    <w:rsid w:val="0083243D"/>
+    <w:pPr>
+      <w:spacing w:after="0" w:line="240" w:lineRule="auto"/>
+    </w:pPr>
+    <w:tblPr>
+      <w:tblBorders>
+        <w:top w:val="single" w:sz="4" w:space="0" w:color="auto"/>
+        <w:left w:val="single" w:sz="4" w:space="0" w:color="auto"/>
+        <w:bottom w:val="single" w:sz="4" w:space="0" w:color="auto"/>
+        <w:right w:val="single" w:sz="4" w:space="0" w:color="auto"/>
+        <w:insideH w:val="single" w:sz="4" w:space="0" w:color="auto"/>
+        <w:insideV w:val="single" w:sz="4" w:space="0" w:color="auto"/>
+      </w:tblBorders>
+    </w:tblPr>
+  </w:style>
 </w:styles>
 </file>
 

</xml_diff>